<commit_message>
Update What do these objects teach us about past Chinese values.docx
</commit_message>
<xml_diff>
--- a/2020 - Spring/HISTORY 373/Papers/What do these objects teach us about past Chinese values.docx
+++ b/2020 - Spring/HISTORY 373/Papers/What do these objects teach us about past Chinese values.docx
@@ -59,19 +59,98 @@
         </w:rPr>
         <w:t>Introduction</w:t>
       </w:r>
-    </w:p>
-    <w:p>
-      <w:pPr>
-        <w:pStyle w:val="ListParagraph"/>
-        <w:numPr>
-          <w:ilvl w:val="1"/>
-          <w:numId w:val="1"/>
-        </w:numPr>
-        <w:rPr>
-          <w:sz w:val="24"/>
-          <w:szCs w:val="24"/>
-        </w:rPr>
-      </w:pPr>
+      <w:r>
+        <w:rPr>
+          <w:sz w:val="24"/>
+          <w:szCs w:val="24"/>
+        </w:rPr>
+        <w:t xml:space="preserve"> 130</w:t>
+      </w:r>
+    </w:p>
+    <w:p>
+      <w:pPr>
+        <w:pStyle w:val="ListParagraph"/>
+        <w:numPr>
+          <w:ilvl w:val="1"/>
+          <w:numId w:val="1"/>
+        </w:numPr>
+        <w:rPr>
+          <w:sz w:val="24"/>
+          <w:szCs w:val="24"/>
+        </w:rPr>
+      </w:pPr>
+      <w:r>
+        <w:rPr>
+          <w:sz w:val="24"/>
+          <w:szCs w:val="24"/>
+        </w:rPr>
+        <w:t xml:space="preserve">Chinas history </w:t>
+      </w:r>
+      <w:r>
+        <w:rPr>
+          <w:sz w:val="24"/>
+          <w:szCs w:val="24"/>
+        </w:rPr>
+        <w:t>is one of the oldest civilizations to still exist, spanning</w:t>
+      </w:r>
+      <w:r>
+        <w:rPr>
+          <w:sz w:val="24"/>
+          <w:szCs w:val="24"/>
+        </w:rPr>
+        <w:t xml:space="preserve"> more than 4 centuries</w:t>
+      </w:r>
+      <w:r>
+        <w:rPr>
+          <w:sz w:val="24"/>
+          <w:szCs w:val="24"/>
+        </w:rPr>
+        <w:t xml:space="preserve"> of war, politics and art. During this time the constant shifting of </w:t>
+      </w:r>
+      <w:r>
+        <w:rPr>
+          <w:sz w:val="24"/>
+          <w:szCs w:val="24"/>
+        </w:rPr>
+        <w:t xml:space="preserve">people </w:t>
+      </w:r>
+      <w:r>
+        <w:rPr>
+          <w:sz w:val="24"/>
+          <w:szCs w:val="24"/>
+        </w:rPr>
+        <w:t xml:space="preserve">and </w:t>
+      </w:r>
+      <w:r>
+        <w:rPr>
+          <w:sz w:val="24"/>
+          <w:szCs w:val="24"/>
+        </w:rPr>
+        <w:t>power led</w:t>
+      </w:r>
+      <w:r>
+        <w:rPr>
+          <w:sz w:val="24"/>
+          <w:szCs w:val="24"/>
+        </w:rPr>
+        <w:t xml:space="preserve"> to a radical intermingling of cultures and belief systems. </w:t>
+      </w:r>
+      <w:r>
+        <w:rPr>
+          <w:sz w:val="24"/>
+          <w:szCs w:val="24"/>
+        </w:rPr>
+        <w:t xml:space="preserve">This blending of people was a breeding ground for controversy </w:t>
+      </w:r>
+      <w:bookmarkStart w:id="0" w:name="_GoBack"/>
+      <w:bookmarkEnd w:id="0"/>
+      <w:r>
+        <w:rPr>
+          <w:sz w:val="24"/>
+          <w:szCs w:val="24"/>
+        </w:rPr>
+        <w:t xml:space="preserve">, but some values  </w:t>
+      </w:r>
     </w:p>
     <w:p>
       <w:pPr>
@@ -81,16 +160,19 @@
           <w:numId w:val="1"/>
         </w:numPr>
         <w:rPr>
-          <w:sz w:val="24"/>
-          <w:szCs w:val="24"/>
-        </w:rPr>
-      </w:pPr>
-      <w:r>
-        <w:rPr>
-          <w:sz w:val="24"/>
-          <w:szCs w:val="24"/>
-        </w:rPr>
-        <w:t xml:space="preserve">Old World, New Powers (1100 - 300 BC) - Chinese Zhou Ritual Vessel - </w:t>
+          <w:rStyle w:val="Hyperlink"/>
+          <w:color w:val="auto"/>
+          <w:sz w:val="24"/>
+          <w:szCs w:val="24"/>
+          <w:u w:val="none"/>
+        </w:rPr>
+      </w:pPr>
+      <w:r>
+        <w:rPr>
+          <w:sz w:val="24"/>
+          <w:szCs w:val="24"/>
+        </w:rPr>
+        <w:t xml:space="preserve">Old World, New Powers (1100 - 300 BC) - </w:t>
       </w:r>
       <w:hyperlink r:id="rId7" w:history="1">
         <w:r>
@@ -99,9 +181,60 @@
             <w:sz w:val="24"/>
             <w:szCs w:val="24"/>
           </w:rPr>
-          <w:t>https://www.bbc.co.uk/sounds/play/b00qm8zb</w:t>
+          <w:t>https://www.b</w:t>
+        </w:r>
+        <w:r>
+          <w:rPr>
+            <w:rStyle w:val="Hyperlink"/>
+            <w:sz w:val="24"/>
+            <w:szCs w:val="24"/>
+          </w:rPr>
+          <w:t>b</w:t>
+        </w:r>
+        <w:r>
+          <w:rPr>
+            <w:rStyle w:val="Hyperlink"/>
+            <w:sz w:val="24"/>
+            <w:szCs w:val="24"/>
+          </w:rPr>
+          <w:t>c.co.uk/sounds/play/b00qm8zb</w:t>
         </w:r>
       </w:hyperlink>
+      <w:r>
+        <w:rPr>
+          <w:rStyle w:val="Hyperlink"/>
+          <w:sz w:val="24"/>
+          <w:szCs w:val="24"/>
+        </w:rPr>
+        <w:t xml:space="preserve"> </w:t>
+      </w:r>
+    </w:p>
+    <w:p>
+      <w:pPr>
+        <w:pStyle w:val="ListParagraph"/>
+        <w:numPr>
+          <w:ilvl w:val="1"/>
+          <w:numId w:val="1"/>
+        </w:numPr>
+        <w:rPr>
+          <w:sz w:val="24"/>
+          <w:szCs w:val="24"/>
+        </w:rPr>
+      </w:pPr>
+      <w:r>
+        <w:rPr>
+          <w:sz w:val="24"/>
+          <w:szCs w:val="24"/>
+        </w:rPr>
+        <w:t>Chinese Zhou Ritual Vessel</w:t>
+      </w:r>
+      <w:r>
+        <w:rPr>
+          <w:sz w:val="24"/>
+          <w:szCs w:val="24"/>
+        </w:rPr>
+        <w:t>, food vessel from western china (~1050 BC) 1:48</w:t>
+      </w:r>
     </w:p>
     <w:p>
       <w:pPr>
@@ -253,16 +386,26 @@
           <w:numId w:val="1"/>
         </w:numPr>
         <w:rPr>
-          <w:sz w:val="24"/>
-          <w:szCs w:val="24"/>
-        </w:rPr>
-      </w:pPr>
-      <w:r>
-        <w:rPr>
-          <w:sz w:val="24"/>
-          <w:szCs w:val="24"/>
-        </w:rPr>
-        <w:t xml:space="preserve">The Silk Road And Beyond (400 - 700 AD) - Silk Princess Painting - </w:t>
+          <w:rStyle w:val="Hyperlink"/>
+          <w:color w:val="auto"/>
+          <w:sz w:val="24"/>
+          <w:szCs w:val="24"/>
+          <w:u w:val="none"/>
+        </w:rPr>
+      </w:pPr>
+      <w:r>
+        <w:rPr>
+          <w:sz w:val="24"/>
+          <w:szCs w:val="24"/>
+        </w:rPr>
+        <w:t>The Silk Road And Beyond (400 - 700 AD) -</w:t>
+      </w:r>
+      <w:r>
+        <w:rPr>
+          <w:sz w:val="24"/>
+          <w:szCs w:val="24"/>
+        </w:rPr>
+        <w:t xml:space="preserve"> </w:t>
       </w:r>
       <w:hyperlink r:id="rId8" w:history="1">
         <w:r>
@@ -271,7 +414,7 @@
             <w:sz w:val="24"/>
             <w:szCs w:val="24"/>
           </w:rPr>
-          <w:t>https://www.bbc.co.uk/sounds/pla</w:t>
+          <w:t>https://www.bbc.</w:t>
         </w:r>
         <w:r>
           <w:rPr>
@@ -279,7 +422,7 @@
             <w:sz w:val="24"/>
             <w:szCs w:val="24"/>
           </w:rPr>
-          <w:t>y</w:t>
+          <w:t>c</w:t>
         </w:r>
         <w:r>
           <w:rPr>
@@ -287,7 +430,7 @@
             <w:sz w:val="24"/>
             <w:szCs w:val="24"/>
           </w:rPr>
-          <w:t>/b00sl6f0</w:t>
+          <w:t>o.uk/sounds/play/b00sl6f0</w:t>
         </w:r>
       </w:hyperlink>
     </w:p>
@@ -308,6 +451,48 @@
           <w:sz w:val="24"/>
           <w:szCs w:val="24"/>
         </w:rPr>
+        <w:t>Silk Princess Painting</w:t>
+      </w:r>
+      <w:r>
+        <w:rPr>
+          <w:sz w:val="24"/>
+          <w:szCs w:val="24"/>
+        </w:rPr>
+        <w:t>, (8</w:t>
+      </w:r>
+      <w:r>
+        <w:rPr>
+          <w:sz w:val="24"/>
+          <w:szCs w:val="24"/>
+          <w:vertAlign w:val="superscript"/>
+        </w:rPr>
+        <w:t>th</w:t>
+      </w:r>
+      <w:r>
+        <w:rPr>
+          <w:sz w:val="24"/>
+          <w:szCs w:val="24"/>
+        </w:rPr>
+        <w:t xml:space="preserve"> century) Chinese central Asia 2:30</w:t>
+      </w:r>
+    </w:p>
+    <w:p>
+      <w:pPr>
+        <w:pStyle w:val="ListParagraph"/>
+        <w:numPr>
+          <w:ilvl w:val="1"/>
+          <w:numId w:val="1"/>
+        </w:numPr>
+        <w:rPr>
+          <w:sz w:val="24"/>
+          <w:szCs w:val="24"/>
+        </w:rPr>
+      </w:pPr>
+      <w:r>
+        <w:rPr>
+          <w:sz w:val="24"/>
+          <w:szCs w:val="24"/>
+        </w:rPr>
         <w:t>The internet of antiquity - silk road 1:51</w:t>
       </w:r>
     </w:p>
@@ -442,16 +627,19 @@
           <w:numId w:val="1"/>
         </w:numPr>
         <w:rPr>
-          <w:sz w:val="24"/>
-          <w:szCs w:val="24"/>
-        </w:rPr>
-      </w:pPr>
-      <w:r>
-        <w:rPr>
-          <w:sz w:val="24"/>
-          <w:szCs w:val="24"/>
-        </w:rPr>
-        <w:t xml:space="preserve">Inside The Palace: Secrets At Court (700 - 950 AD) - Chinese Tang tomb figures - </w:t>
+          <w:rStyle w:val="Hyperlink"/>
+          <w:color w:val="auto"/>
+          <w:sz w:val="24"/>
+          <w:szCs w:val="24"/>
+          <w:u w:val="none"/>
+        </w:rPr>
+      </w:pPr>
+      <w:r>
+        <w:rPr>
+          <w:sz w:val="24"/>
+          <w:szCs w:val="24"/>
+        </w:rPr>
+        <w:t xml:space="preserve">Inside The Palace: Secrets At Court (700 - 950 AD) - </w:t>
       </w:r>
       <w:hyperlink r:id="rId9" w:history="1">
         <w:r>
@@ -460,7 +648,7 @@
             <w:sz w:val="24"/>
             <w:szCs w:val="24"/>
           </w:rPr>
-          <w:t>https://www.bbc.c</w:t>
+          <w:t>https://www.bbc.co.uk/sounds</w:t>
         </w:r>
         <w:r>
           <w:rPr>
@@ -468,7 +656,7 @@
             <w:sz w:val="24"/>
             <w:szCs w:val="24"/>
           </w:rPr>
-          <w:t>o</w:t>
+          <w:t>/</w:t>
         </w:r>
         <w:r>
           <w:rPr>
@@ -476,7 +664,7 @@
             <w:sz w:val="24"/>
             <w:szCs w:val="24"/>
           </w:rPr>
-          <w:t>.uk/sounds/play/b00snm1z</w:t>
+          <w:t>play/b00snm1z</w:t>
         </w:r>
       </w:hyperlink>
     </w:p>
@@ -497,6 +685,33 @@
           <w:sz w:val="24"/>
           <w:szCs w:val="24"/>
         </w:rPr>
+        <w:t>Chinese Tang tomb figures</w:t>
+      </w:r>
+      <w:r>
+        <w:rPr>
+          <w:sz w:val="24"/>
+          <w:szCs w:val="24"/>
+        </w:rPr>
+        <w:t>, (~728 AD) 2:08</w:t>
+      </w:r>
+    </w:p>
+    <w:p>
+      <w:pPr>
+        <w:pStyle w:val="ListParagraph"/>
+        <w:numPr>
+          <w:ilvl w:val="1"/>
+          <w:numId w:val="1"/>
+        </w:numPr>
+        <w:rPr>
+          <w:sz w:val="24"/>
+          <w:szCs w:val="24"/>
+        </w:rPr>
+      </w:pPr>
+      <w:r>
+        <w:rPr>
+          <w:sz w:val="24"/>
+          <w:szCs w:val="24"/>
+        </w:rPr>
         <w:t>Valued social class and strived to obtain success 1:40</w:t>
       </w:r>
     </w:p>
@@ -517,16 +732,7 @@
           <w:sz w:val="24"/>
           <w:szCs w:val="24"/>
         </w:rPr>
-        <w:t>Ancient obitu</w:t>
-      </w:r>
-      <w:bookmarkStart w:id="0" w:name="_GoBack"/>
-      <w:bookmarkEnd w:id="0"/>
-      <w:r>
-        <w:rPr>
-          <w:sz w:val="24"/>
-          <w:szCs w:val="24"/>
-        </w:rPr>
-        <w:t xml:space="preserve">aries </w:t>
+        <w:t xml:space="preserve">Ancient obituaries </w:t>
       </w:r>
     </w:p>
     <w:p>
@@ -626,7 +832,7 @@
           <w:sz w:val="24"/>
           <w:szCs w:val="24"/>
         </w:rPr>
-        <w:t xml:space="preserve">Status Symbols (1200 - 1400 AD) - The David Vases - </w:t>
+        <w:t xml:space="preserve">Status Symbols (1200 - 1400 AD) - </w:t>
       </w:r>
       <w:hyperlink r:id="rId10" w:history="1">
         <w:r>
@@ -635,7 +841,268 @@
             <w:sz w:val="24"/>
             <w:szCs w:val="24"/>
           </w:rPr>
-          <w:t>https://www</w:t>
+          <w:t>https://www.bbc.co.uk/sounds/play/b00st9zd</w:t>
+        </w:r>
+      </w:hyperlink>
+    </w:p>
+    <w:p>
+      <w:pPr>
+        <w:pStyle w:val="ListParagraph"/>
+        <w:numPr>
+          <w:ilvl w:val="1"/>
+          <w:numId w:val="1"/>
+        </w:numPr>
+        <w:rPr>
+          <w:sz w:val="24"/>
+          <w:szCs w:val="24"/>
+        </w:rPr>
+      </w:pPr>
+      <w:r>
+        <w:rPr>
+          <w:sz w:val="24"/>
+          <w:szCs w:val="24"/>
+        </w:rPr>
+        <w:t xml:space="preserve">The David Vases </w:t>
+      </w:r>
+      <w:r>
+        <w:rPr>
+          <w:sz w:val="24"/>
+          <w:szCs w:val="24"/>
+        </w:rPr>
+        <w:t>–</w:t>
+      </w:r>
+      <w:r>
+        <w:rPr>
+          <w:sz w:val="24"/>
+          <w:szCs w:val="24"/>
+        </w:rPr>
+        <w:t xml:space="preserve"> </w:t>
+      </w:r>
+      <w:r>
+        <w:rPr>
+          <w:sz w:val="24"/>
+          <w:szCs w:val="24"/>
+        </w:rPr>
+        <w:t>(</w:t>
+      </w:r>
+      <w:r>
+        <w:rPr>
+          <w:sz w:val="24"/>
+          <w:szCs w:val="24"/>
+        </w:rPr>
+        <w:t>1351</w:t>
+      </w:r>
+      <w:r>
+        <w:rPr>
+          <w:sz w:val="24"/>
+          <w:szCs w:val="24"/>
+        </w:rPr>
+        <w:t xml:space="preserve"> AD)</w:t>
+      </w:r>
+      <w:r>
+        <w:rPr>
+          <w:sz w:val="24"/>
+          <w:szCs w:val="24"/>
+        </w:rPr>
+        <w:t xml:space="preserve"> 2:30</w:t>
+      </w:r>
+    </w:p>
+    <w:p>
+      <w:pPr>
+        <w:pStyle w:val="ListParagraph"/>
+        <w:numPr>
+          <w:ilvl w:val="1"/>
+          <w:numId w:val="1"/>
+        </w:numPr>
+        <w:rPr>
+          <w:sz w:val="24"/>
+          <w:szCs w:val="24"/>
+        </w:rPr>
+      </w:pPr>
+      <w:r>
+        <w:rPr>
+          <w:sz w:val="24"/>
+          <w:szCs w:val="24"/>
+        </w:rPr>
+        <w:t xml:space="preserve">Chines blue and white porcelain come from </w:t>
+      </w:r>
+      <w:proofErr w:type="spellStart"/>
+      <w:r>
+        <w:rPr>
+          <w:sz w:val="24"/>
+          <w:szCs w:val="24"/>
+        </w:rPr>
+        <w:t>iran</w:t>
+      </w:r>
+      <w:proofErr w:type="spellEnd"/>
+      <w:r>
+        <w:rPr>
+          <w:sz w:val="24"/>
+          <w:szCs w:val="24"/>
+        </w:rPr>
+        <w:t xml:space="preserve"> 1:45</w:t>
+      </w:r>
+    </w:p>
+    <w:p>
+      <w:pPr>
+        <w:pStyle w:val="ListParagraph"/>
+        <w:numPr>
+          <w:ilvl w:val="1"/>
+          <w:numId w:val="1"/>
+        </w:numPr>
+        <w:rPr>
+          <w:sz w:val="24"/>
+          <w:szCs w:val="24"/>
+        </w:rPr>
+      </w:pPr>
+      <w:r>
+        <w:rPr>
+          <w:sz w:val="24"/>
+          <w:szCs w:val="24"/>
+        </w:rPr>
+        <w:t>A novelty for the very rich at the time 2:00</w:t>
+      </w:r>
+    </w:p>
+    <w:p>
+      <w:pPr>
+        <w:pStyle w:val="ListParagraph"/>
+        <w:numPr>
+          <w:ilvl w:val="1"/>
+          <w:numId w:val="1"/>
+        </w:numPr>
+        <w:rPr>
+          <w:sz w:val="24"/>
+          <w:szCs w:val="24"/>
+        </w:rPr>
+      </w:pPr>
+      <w:r>
+        <w:rPr>
+          <w:sz w:val="24"/>
+          <w:szCs w:val="24"/>
+        </w:rPr>
+        <w:t xml:space="preserve">Made under </w:t>
+      </w:r>
+      <w:proofErr w:type="spellStart"/>
+      <w:r>
+        <w:rPr>
+          <w:sz w:val="24"/>
+          <w:szCs w:val="24"/>
+        </w:rPr>
+        <w:t>kubla</w:t>
+      </w:r>
+      <w:proofErr w:type="spellEnd"/>
+      <w:r>
+        <w:rPr>
+          <w:sz w:val="24"/>
+          <w:szCs w:val="24"/>
+        </w:rPr>
+        <w:t xml:space="preserve"> khan dynasty 3:40</w:t>
+      </w:r>
+    </w:p>
+    <w:p>
+      <w:pPr>
+        <w:pStyle w:val="ListParagraph"/>
+        <w:numPr>
+          <w:ilvl w:val="1"/>
+          <w:numId w:val="1"/>
+        </w:numPr>
+        <w:rPr>
+          <w:sz w:val="24"/>
+          <w:szCs w:val="24"/>
+        </w:rPr>
+      </w:pPr>
+      <w:r>
+        <w:rPr>
+          <w:sz w:val="24"/>
+          <w:szCs w:val="24"/>
+        </w:rPr>
+        <w:t>Porcelain was very valued 6:30</w:t>
+      </w:r>
+    </w:p>
+    <w:p>
+      <w:pPr>
+        <w:pStyle w:val="ListParagraph"/>
+        <w:numPr>
+          <w:ilvl w:val="1"/>
+          <w:numId w:val="1"/>
+        </w:numPr>
+        <w:rPr>
+          <w:sz w:val="24"/>
+          <w:szCs w:val="24"/>
+        </w:rPr>
+      </w:pPr>
+      <w:r>
+        <w:rPr>
+          <w:sz w:val="24"/>
+          <w:szCs w:val="24"/>
+        </w:rPr>
+        <w:t>Muslim blue to meet taste of buyers 7:50</w:t>
+      </w:r>
+    </w:p>
+    <w:p>
+      <w:pPr>
+        <w:pStyle w:val="ListParagraph"/>
+        <w:numPr>
+          <w:ilvl w:val="1"/>
+          <w:numId w:val="1"/>
+        </w:numPr>
+        <w:rPr>
+          <w:sz w:val="24"/>
+          <w:szCs w:val="24"/>
+        </w:rPr>
+      </w:pPr>
+      <w:r>
+        <w:rPr>
+          <w:sz w:val="24"/>
+          <w:szCs w:val="24"/>
+        </w:rPr>
+        <w:t xml:space="preserve">Donation to a temple that worships a new god </w:t>
+      </w:r>
+      <w:r>
+        <w:rPr>
+          <w:sz w:val="24"/>
+          <w:szCs w:val="24"/>
+        </w:rPr>
+        <w:t>to request protection</w:t>
+      </w:r>
+    </w:p>
+    <w:p>
+      <w:pPr>
+        <w:pStyle w:val="ListParagraph"/>
+        <w:numPr>
+          <w:ilvl w:val="0"/>
+          <w:numId w:val="1"/>
+        </w:numPr>
+        <w:rPr>
+          <w:rStyle w:val="Hyperlink"/>
+          <w:color w:val="auto"/>
+          <w:sz w:val="24"/>
+          <w:szCs w:val="24"/>
+          <w:u w:val="none"/>
+        </w:rPr>
+      </w:pPr>
+      <w:r>
+        <w:rPr>
+          <w:sz w:val="24"/>
+          <w:szCs w:val="24"/>
+        </w:rPr>
+        <w:t>The Threshold of the Modern World (1375-1550 AD)</w:t>
+      </w:r>
+      <w:r>
+        <w:rPr>
+          <w:sz w:val="24"/>
+          <w:szCs w:val="24"/>
+        </w:rPr>
+        <w:t xml:space="preserve"> - </w:t>
+      </w:r>
+      <w:hyperlink r:id="rId11" w:history="1">
+        <w:r>
+          <w:rPr>
+            <w:rStyle w:val="Hyperlink"/>
+            <w:sz w:val="24"/>
+            <w:szCs w:val="24"/>
+          </w:rPr>
+          <w:t>https://www.bbc.co.uk/sounds/pl</w:t>
         </w:r>
         <w:r>
           <w:rPr>
@@ -643,7 +1110,7 @@
             <w:sz w:val="24"/>
             <w:szCs w:val="24"/>
           </w:rPr>
-          <w:t>.</w:t>
+          <w:t>a</w:t>
         </w:r>
         <w:r>
           <w:rPr>
@@ -651,7 +1118,7 @@
             <w:sz w:val="24"/>
             <w:szCs w:val="24"/>
           </w:rPr>
-          <w:t>bbc.co.uk/sounds/play/b00st9zd</w:t>
+          <w:t>y/b00tn9vg</w:t>
         </w:r>
       </w:hyperlink>
     </w:p>
@@ -672,106 +1139,197 @@
           <w:sz w:val="24"/>
           <w:szCs w:val="24"/>
         </w:rPr>
-        <w:t xml:space="preserve">Made in 1351 </w:t>
-      </w:r>
-      <w:r>
-        <w:rPr>
-          <w:sz w:val="24"/>
-          <w:szCs w:val="24"/>
-        </w:rPr>
-        <w:t>2:30</w:t>
-      </w:r>
-    </w:p>
-    <w:p>
-      <w:pPr>
-        <w:pStyle w:val="ListParagraph"/>
-        <w:numPr>
-          <w:ilvl w:val="1"/>
-          <w:numId w:val="1"/>
-        </w:numPr>
-        <w:rPr>
-          <w:sz w:val="24"/>
-          <w:szCs w:val="24"/>
-        </w:rPr>
-      </w:pPr>
-      <w:r>
-        <w:rPr>
-          <w:sz w:val="24"/>
-          <w:szCs w:val="24"/>
-        </w:rPr>
-        <w:t xml:space="preserve">Chines blue and white porcelain come from </w:t>
-      </w:r>
-      <w:proofErr w:type="spellStart"/>
-      <w:r>
-        <w:rPr>
-          <w:sz w:val="24"/>
-          <w:szCs w:val="24"/>
-        </w:rPr>
-        <w:t>iran</w:t>
-      </w:r>
-      <w:proofErr w:type="spellEnd"/>
-      <w:r>
-        <w:rPr>
-          <w:sz w:val="24"/>
-          <w:szCs w:val="24"/>
-        </w:rPr>
-        <w:t xml:space="preserve"> 1:45</w:t>
-      </w:r>
-    </w:p>
-    <w:p>
-      <w:pPr>
-        <w:pStyle w:val="ListParagraph"/>
-        <w:numPr>
-          <w:ilvl w:val="1"/>
-          <w:numId w:val="1"/>
-        </w:numPr>
-        <w:rPr>
-          <w:sz w:val="24"/>
-          <w:szCs w:val="24"/>
-        </w:rPr>
-      </w:pPr>
-      <w:r>
-        <w:rPr>
-          <w:sz w:val="24"/>
-          <w:szCs w:val="24"/>
-        </w:rPr>
-        <w:t>A novelty for the very rich at the time 2:00</w:t>
-      </w:r>
-    </w:p>
-    <w:p>
-      <w:pPr>
-        <w:pStyle w:val="ListParagraph"/>
-        <w:numPr>
-          <w:ilvl w:val="1"/>
-          <w:numId w:val="1"/>
-        </w:numPr>
-        <w:rPr>
-          <w:sz w:val="24"/>
-          <w:szCs w:val="24"/>
-        </w:rPr>
-      </w:pPr>
-      <w:r>
-        <w:rPr>
-          <w:sz w:val="24"/>
-          <w:szCs w:val="24"/>
-        </w:rPr>
-        <w:t xml:space="preserve">Made under </w:t>
-      </w:r>
-      <w:proofErr w:type="spellStart"/>
-      <w:r>
-        <w:rPr>
-          <w:sz w:val="24"/>
-          <w:szCs w:val="24"/>
-        </w:rPr>
-        <w:t>kubla</w:t>
-      </w:r>
-      <w:proofErr w:type="spellEnd"/>
-      <w:r>
-        <w:rPr>
-          <w:sz w:val="24"/>
-          <w:szCs w:val="24"/>
-        </w:rPr>
-        <w:t xml:space="preserve"> khan dynasty 3:40</w:t>
+        <w:lastRenderedPageBreak/>
+        <w:t>Ming Banknote - (1375-1</w:t>
+      </w:r>
+      <w:r>
+        <w:rPr>
+          <w:sz w:val="24"/>
+          <w:szCs w:val="24"/>
+        </w:rPr>
+        <w:t>475</w:t>
+      </w:r>
+      <w:r>
+        <w:rPr>
+          <w:sz w:val="24"/>
+          <w:szCs w:val="24"/>
+        </w:rPr>
+        <w:t xml:space="preserve"> AD)</w:t>
+      </w:r>
+      <w:r>
+        <w:rPr>
+          <w:sz w:val="24"/>
+          <w:szCs w:val="24"/>
+        </w:rPr>
+        <w:t xml:space="preserve"> 3:20</w:t>
+      </w:r>
+    </w:p>
+    <w:p>
+      <w:pPr>
+        <w:pStyle w:val="ListParagraph"/>
+        <w:numPr>
+          <w:ilvl w:val="1"/>
+          <w:numId w:val="1"/>
+        </w:numPr>
+        <w:rPr>
+          <w:sz w:val="24"/>
+          <w:szCs w:val="24"/>
+        </w:rPr>
+      </w:pPr>
+      <w:r>
+        <w:rPr>
+          <w:sz w:val="24"/>
+          <w:szCs w:val="24"/>
+        </w:rPr>
+        <w:t>As good as copper 1:50</w:t>
+      </w:r>
+      <w:r>
+        <w:rPr>
+          <w:sz w:val="24"/>
+          <w:szCs w:val="24"/>
+        </w:rPr>
+        <w:t xml:space="preserve"> </w:t>
+      </w:r>
+    </w:p>
+    <w:p>
+      <w:pPr>
+        <w:pStyle w:val="ListParagraph"/>
+        <w:numPr>
+          <w:ilvl w:val="1"/>
+          <w:numId w:val="1"/>
+        </w:numPr>
+        <w:rPr>
+          <w:sz w:val="24"/>
+          <w:szCs w:val="24"/>
+        </w:rPr>
+      </w:pPr>
+      <w:r>
+        <w:rPr>
+          <w:sz w:val="24"/>
+          <w:szCs w:val="24"/>
+        </w:rPr>
+        <w:t>Paper money (flying cash)</w:t>
+      </w:r>
+      <w:r>
+        <w:rPr>
+          <w:sz w:val="24"/>
+          <w:szCs w:val="24"/>
+        </w:rPr>
+        <w:t xml:space="preserve"> 2:20</w:t>
+      </w:r>
+    </w:p>
+    <w:p>
+      <w:pPr>
+        <w:pStyle w:val="ListParagraph"/>
+        <w:numPr>
+          <w:ilvl w:val="1"/>
+          <w:numId w:val="1"/>
+        </w:numPr>
+        <w:rPr>
+          <w:sz w:val="24"/>
+          <w:szCs w:val="24"/>
+        </w:rPr>
+      </w:pPr>
+      <w:r>
+        <w:rPr>
+          <w:sz w:val="24"/>
+          <w:szCs w:val="24"/>
+        </w:rPr>
+        <w:t xml:space="preserve">No intrinsic value, value is in the </w:t>
+      </w:r>
+      <w:r>
+        <w:rPr>
+          <w:sz w:val="24"/>
+          <w:szCs w:val="24"/>
+        </w:rPr>
+        <w:t xml:space="preserve">stability of the institutions / confidence in the government </w:t>
+      </w:r>
+      <w:r>
+        <w:rPr>
+          <w:sz w:val="24"/>
+          <w:szCs w:val="24"/>
+        </w:rPr>
+        <w:t>6:20</w:t>
+      </w:r>
+    </w:p>
+    <w:p>
+      <w:pPr>
+        <w:pStyle w:val="ListParagraph"/>
+        <w:numPr>
+          <w:ilvl w:val="1"/>
+          <w:numId w:val="1"/>
+        </w:numPr>
+        <w:rPr>
+          <w:sz w:val="24"/>
+          <w:szCs w:val="24"/>
+        </w:rPr>
+      </w:pPr>
+      <w:r>
+        <w:rPr>
+          <w:sz w:val="24"/>
+          <w:szCs w:val="24"/>
+        </w:rPr>
+        <w:t>The first Ming emperor valued reading and writing in children 7:30</w:t>
+      </w:r>
+    </w:p>
+    <w:p>
+      <w:pPr>
+        <w:pStyle w:val="ListParagraph"/>
+        <w:numPr>
+          <w:ilvl w:val="1"/>
+          <w:numId w:val="1"/>
+        </w:numPr>
+        <w:rPr>
+          <w:sz w:val="24"/>
+          <w:szCs w:val="24"/>
+        </w:rPr>
+      </w:pPr>
+      <w:r>
+        <w:rPr>
+          <w:sz w:val="24"/>
+          <w:szCs w:val="24"/>
+        </w:rPr>
+        <w:t>Wanted children to read the writings of Confucius 8:00</w:t>
+      </w:r>
+    </w:p>
+    <w:p>
+      <w:pPr>
+        <w:pStyle w:val="ListParagraph"/>
+        <w:numPr>
+          <w:ilvl w:val="1"/>
+          <w:numId w:val="1"/>
+        </w:numPr>
+        <w:rPr>
+          <w:sz w:val="24"/>
+          <w:szCs w:val="24"/>
+        </w:rPr>
+      </w:pPr>
+      <w:r>
+        <w:rPr>
+          <w:sz w:val="24"/>
+          <w:szCs w:val="24"/>
+        </w:rPr>
+        <w:t>No central bank and printed too much money, became worthless 12:00</w:t>
+      </w:r>
+    </w:p>
+    <w:p>
+      <w:pPr>
+        <w:pStyle w:val="ListParagraph"/>
+        <w:numPr>
+          <w:ilvl w:val="1"/>
+          <w:numId w:val="1"/>
+        </w:numPr>
+        <w:rPr>
+          <w:sz w:val="24"/>
+          <w:szCs w:val="24"/>
+        </w:rPr>
+      </w:pPr>
+      <w:r>
+        <w:rPr>
+          <w:sz w:val="24"/>
+          <w:szCs w:val="24"/>
+        </w:rPr>
+        <w:t>Became worthless 12:25</w:t>
       </w:r>
     </w:p>
     <w:p>
@@ -804,50 +1362,6 @@
           <w:sz w:val="24"/>
           <w:szCs w:val="24"/>
         </w:rPr>
-        <w:t xml:space="preserve">The Threshold of the Modern World (1375-1550 AD) - Ming Banknote - </w:t>
-      </w:r>
-      <w:hyperlink r:id="rId11" w:history="1">
-        <w:r>
-          <w:rPr>
-            <w:rStyle w:val="Hyperlink"/>
-            <w:sz w:val="24"/>
-            <w:szCs w:val="24"/>
-          </w:rPr>
-          <w:t>https://www.bbc.co.uk/sounds/play/b00tn9vg</w:t>
-        </w:r>
-      </w:hyperlink>
-    </w:p>
-    <w:p>
-      <w:pPr>
-        <w:pStyle w:val="ListParagraph"/>
-        <w:numPr>
-          <w:ilvl w:val="1"/>
-          <w:numId w:val="1"/>
-        </w:numPr>
-        <w:rPr>
-          <w:sz w:val="24"/>
-          <w:szCs w:val="24"/>
-        </w:rPr>
-      </w:pPr>
-    </w:p>
-    <w:p>
-      <w:pPr>
-        <w:pStyle w:val="ListParagraph"/>
-        <w:numPr>
-          <w:ilvl w:val="0"/>
-          <w:numId w:val="1"/>
-        </w:numPr>
-        <w:rPr>
-          <w:sz w:val="24"/>
-          <w:szCs w:val="24"/>
-        </w:rPr>
-      </w:pPr>
-      <w:r>
-        <w:rPr>
-          <w:sz w:val="24"/>
-          <w:szCs w:val="24"/>
-        </w:rPr>
-        <w:lastRenderedPageBreak/>
         <w:t>Conclusion</w:t>
       </w:r>
     </w:p>
@@ -868,7 +1382,7 @@
       <w:headerReference w:type="default" r:id="rId12"/>
       <w:footerReference w:type="default" r:id="rId13"/>
       <w:pgSz w:w="12240" w:h="15840"/>
-      <w:pgMar w:top="1440" w:right="1440" w:bottom="1440" w:left="1440" w:header="720" w:footer="720" w:gutter="0"/>
+      <w:pgMar w:top="720" w:right="720" w:bottom="720" w:left="720" w:header="720" w:footer="720" w:gutter="0"/>
       <w:cols w:space="720"/>
       <w:docGrid w:linePitch="360"/>
     </w:sectPr>

</xml_diff>